<commit_message>
Carga git 30/01/2024 | 15:03:55.58
</commit_message>
<xml_diff>
--- a/Documentacion/Mantenimientos/ER23_AP_Subir Complementos de Pagos/#150125 - MA178 Retención de proveedores incumplidos/Analisis_MA178 Retención de proveedores incumplidos.docx
+++ b/Documentacion/Mantenimientos/ER23_AP_Subir Complementos de Pagos/#150125 - MA178 Retención de proveedores incumplidos/Analisis_MA178 Retención de proveedores incumplidos.docx
@@ -557,13 +557,7 @@
               <w:rPr>
                 <w:rFonts w:cstheme="minorHAnsi"/>
               </w:rPr>
-              <w:t>.</w:t>
-            </w:r>
-            <w:r>
-              <w:rPr>
-                <w:rFonts w:cstheme="minorHAnsi"/>
-              </w:rPr>
-              <w:t>1</w:t>
+              <w:t>.1</w:t>
             </w:r>
           </w:p>
         </w:tc>
@@ -3365,6 +3359,7 @@
       </w:tr>
       <w:tr>
         <w:trPr>
+          <w:trHeight w:val="438"/>
           <w:jc w:val="center"/>
         </w:trPr>
         <w:tc>
@@ -8879,12 +8874,19 @@
 </file>
 
 <file path=customXml/item1.xml><?xml version="1.0" encoding="utf-8"?>
-<p:properties xmlns:p="http://schemas.microsoft.com/office/2006/metadata/properties" xmlns:xsi="http://www.w3.org/2001/XMLSchema-instance" xmlns:pc="http://schemas.microsoft.com/office/infopath/2007/PartnerControls">
-  <documentManagement/>
-</p:properties>
+<?mso-contentType ?>
+<FormTemplates xmlns="http://schemas.microsoft.com/sharepoint/v3/contenttype/forms">
+  <Display>DocumentLibraryForm</Display>
+  <Edit>DocumentLibraryForm</Edit>
+  <New>DocumentLibraryForm</New>
+</FormTemplates>
 </file>
 
 <file path=customXml/item2.xml><?xml version="1.0" encoding="utf-8"?>
+<b:Sources xmlns:b="http://schemas.openxmlformats.org/officeDocument/2006/bibliography" xmlns="http://schemas.openxmlformats.org/officeDocument/2006/bibliography" SelectedStyle="\APASixthEditionOfficeOnline.xsl" StyleName="APA" Version="6"/>
+</file>
+
+<file path=customXml/item3.xml><?xml version="1.0" encoding="utf-8"?>
 <ct:contentTypeSchema xmlns:ct="http://schemas.microsoft.com/office/2006/metadata/contentType" xmlns:ma="http://schemas.microsoft.com/office/2006/metadata/properties/metaAttributes" ct:_="" ma:_="" ma:contentTypeName="Documento" ma:contentTypeID="0x010100912EF59E3ECDDE4C90E7C6EE02A1E8A3" ma:contentTypeVersion="10" ma:contentTypeDescription="Crear nuevo documento." ma:contentTypeScope="" ma:versionID="ded4d7b9ba42e9b450a012baea5f6bc1">
   <xsd:schema xmlns:xsd="http://www.w3.org/2001/XMLSchema" xmlns:xs="http://www.w3.org/2001/XMLSchema" xmlns:p="http://schemas.microsoft.com/office/2006/metadata/properties" xmlns:ns3="c9e6ca14-25a9-4a74-9740-ad443836fab5" xmlns:ns4="9c14f207-9609-4fbb-964e-42dd1889915c" targetNamespace="http://schemas.microsoft.com/office/2006/metadata/properties" ma:root="true" ma:fieldsID="ed6a37da5f5a963e939aa8ab06a2474b" ns3:_="" ns4:_="">
     <xsd:import namespace="c9e6ca14-25a9-4a74-9740-ad443836fab5"/>
@@ -9087,29 +9089,29 @@
 </ct:contentTypeSchema>
 </file>
 
-<file path=customXml/item3.xml><?xml version="1.0" encoding="utf-8"?>
-<b:Sources xmlns:b="http://schemas.openxmlformats.org/officeDocument/2006/bibliography" xmlns="http://schemas.openxmlformats.org/officeDocument/2006/bibliography" SelectedStyle="\APASixthEditionOfficeOnline.xsl" StyleName="APA" Version="6"/>
-</file>
-
 <file path=customXml/item4.xml><?xml version="1.0" encoding="utf-8"?>
-<?mso-contentType ?>
-<FormTemplates xmlns="http://schemas.microsoft.com/sharepoint/v3/contenttype/forms">
-  <Display>DocumentLibraryForm</Display>
-  <Edit>DocumentLibraryForm</Edit>
-  <New>DocumentLibraryForm</New>
-</FormTemplates>
+<p:properties xmlns:p="http://schemas.microsoft.com/office/2006/metadata/properties" xmlns:xsi="http://www.w3.org/2001/XMLSchema-instance" xmlns:pc="http://schemas.microsoft.com/office/infopath/2007/PartnerControls">
+  <documentManagement/>
+</p:properties>
 </file>
 
 <file path=customXml/itemProps1.xml><?xml version="1.0" encoding="utf-8"?>
-<ds:datastoreItem xmlns:ds="http://schemas.openxmlformats.org/officeDocument/2006/customXml" ds:itemID="{403BC8EA-E96B-47E2-8550-9F3633920175}">
+<ds:datastoreItem xmlns:ds="http://schemas.openxmlformats.org/officeDocument/2006/customXml" ds:itemID="{D3E61803-6013-4165-A17A-E67FAEEA236D}">
   <ds:schemaRefs>
-    <ds:schemaRef ds:uri="http://schemas.microsoft.com/office/2006/metadata/properties"/>
-    <ds:schemaRef ds:uri="http://schemas.microsoft.com/office/infopath/2007/PartnerControls"/>
+    <ds:schemaRef ds:uri="http://schemas.microsoft.com/sharepoint/v3/contenttype/forms"/>
   </ds:schemaRefs>
 </ds:datastoreItem>
 </file>
 
 <file path=customXml/itemProps2.xml><?xml version="1.0" encoding="utf-8"?>
+<ds:datastoreItem xmlns:ds="http://schemas.openxmlformats.org/officeDocument/2006/customXml" ds:itemID="{3F54E069-9109-49D7-A4E9-B3A7859A25B5}">
+  <ds:schemaRefs>
+    <ds:schemaRef ds:uri="http://schemas.openxmlformats.org/officeDocument/2006/bibliography"/>
+  </ds:schemaRefs>
+</ds:datastoreItem>
+</file>
+
+<file path=customXml/itemProps3.xml><?xml version="1.0" encoding="utf-8"?>
 <ds:datastoreItem xmlns:ds="http://schemas.openxmlformats.org/officeDocument/2006/customXml" ds:itemID="{327D2614-719C-4062-95D6-723D8F08AE36}">
   <ds:schemaRefs>
     <ds:schemaRef ds:uri="http://schemas.microsoft.com/office/2006/metadata/contentType"/>
@@ -9128,18 +9130,11 @@
 </ds:datastoreItem>
 </file>
 
-<file path=customXml/itemProps3.xml><?xml version="1.0" encoding="utf-8"?>
-<ds:datastoreItem xmlns:ds="http://schemas.openxmlformats.org/officeDocument/2006/customXml" ds:itemID="{3F54E069-9109-49D7-A4E9-B3A7859A25B5}">
+<file path=customXml/itemProps4.xml><?xml version="1.0" encoding="utf-8"?>
+<ds:datastoreItem xmlns:ds="http://schemas.openxmlformats.org/officeDocument/2006/customXml" ds:itemID="{403BC8EA-E96B-47E2-8550-9F3633920175}">
   <ds:schemaRefs>
-    <ds:schemaRef ds:uri="http://schemas.openxmlformats.org/officeDocument/2006/bibliography"/>
-  </ds:schemaRefs>
-</ds:datastoreItem>
-</file>
-
-<file path=customXml/itemProps4.xml><?xml version="1.0" encoding="utf-8"?>
-<ds:datastoreItem xmlns:ds="http://schemas.openxmlformats.org/officeDocument/2006/customXml" ds:itemID="{D3E61803-6013-4165-A17A-E67FAEEA236D}">
-  <ds:schemaRefs>
-    <ds:schemaRef ds:uri="http://schemas.microsoft.com/sharepoint/v3/contenttype/forms"/>
+    <ds:schemaRef ds:uri="http://schemas.microsoft.com/office/2006/metadata/properties"/>
+    <ds:schemaRef ds:uri="http://schemas.microsoft.com/office/infopath/2007/PartnerControls"/>
   </ds:schemaRefs>
 </ds:datastoreItem>
 </file>
</xml_diff>